<commit_message>
render me on hpgnder on hpg
</commit_message>
<xml_diff>
--- a/more sad writing.docx
+++ b/more sad writing.docx
@@ -195,7 +195,17 @@
           <w:sz w:val="24"/>
           <w:szCs w:val="24"/>
         </w:rPr>
-        <w:t>we have</w:t>
+        <w:t xml:space="preserve">community ecologists </w:t>
+      </w:r>
+      <w:bookmarkStart w:id="0" w:name="_GoBack"/>
+      <w:bookmarkEnd w:id="0"/>
+      <w:r>
+        <w:rPr>
+          <w:rFonts w:ascii="Times New Roman" w:eastAsia="Times New Roman" w:hAnsi="Times New Roman" w:cs="Times New Roman"/>
+          <w:sz w:val="24"/>
+          <w:szCs w:val="24"/>
+        </w:rPr>
+        <w:t>have</w:t>
       </w:r>
       <w:r>
         <w:rPr>
@@ -1457,7 +1467,25 @@
           <w:sz w:val="24"/>
           <w:szCs w:val="24"/>
         </w:rPr>
-        <w:t xml:space="preserve">S and N profoundly affect the range, sd, mean of both skewness and evenness of elements of the feasible set. </w:t>
+        <w:t xml:space="preserve">S and N profoundly affect the range, </w:t>
+      </w:r>
+      <w:proofErr w:type="spellStart"/>
+      <w:r>
+        <w:rPr>
+          <w:rFonts w:ascii="Times New Roman" w:eastAsia="Times New Roman" w:hAnsi="Times New Roman" w:cs="Times New Roman"/>
+          <w:sz w:val="24"/>
+          <w:szCs w:val="24"/>
+        </w:rPr>
+        <w:t>sd</w:t>
+      </w:r>
+      <w:proofErr w:type="spellEnd"/>
+      <w:r>
+        <w:rPr>
+          <w:rFonts w:ascii="Times New Roman" w:eastAsia="Times New Roman" w:hAnsi="Times New Roman" w:cs="Times New Roman"/>
+          <w:sz w:val="24"/>
+          <w:szCs w:val="24"/>
+        </w:rPr>
+        <w:t xml:space="preserve">, mean of both skewness and evenness of elements of the feasible set. </w:t>
       </w:r>
     </w:p>
     <w:p>
@@ -1501,23 +1529,57 @@
           <w:sz w:val="24"/>
           <w:szCs w:val="24"/>
         </w:rPr>
-        <w:t xml:space="preserve">Filtering out nsamples &lt; 2k removes a lot of the variation driven by small FS, but there </w:t>
-      </w:r>
-      <w:r>
-        <w:rPr>
-          <w:rFonts w:ascii="Times New Roman" w:eastAsia="Times New Roman" w:hAnsi="Times New Roman" w:cs="Times New Roman"/>
-          <w:sz w:val="24"/>
-          <w:szCs w:val="24"/>
-        </w:rPr>
-        <w:t>are still gradients across the well-sampled S*N</w:t>
-      </w:r>
-      <w:r>
-        <w:rPr>
-          <w:rFonts w:ascii="Times New Roman" w:eastAsia="Times New Roman" w:hAnsi="Times New Roman" w:cs="Times New Roman"/>
-          <w:sz w:val="24"/>
-          <w:szCs w:val="24"/>
-        </w:rPr>
-        <w:t>!</w:t>
+        <w:t xml:space="preserve">Filtering out </w:t>
+      </w:r>
+      <w:proofErr w:type="spellStart"/>
+      <w:r>
+        <w:rPr>
+          <w:rFonts w:ascii="Times New Roman" w:eastAsia="Times New Roman" w:hAnsi="Times New Roman" w:cs="Times New Roman"/>
+          <w:sz w:val="24"/>
+          <w:szCs w:val="24"/>
+        </w:rPr>
+        <w:t>nsamples</w:t>
+      </w:r>
+      <w:proofErr w:type="spellEnd"/>
+      <w:r>
+        <w:rPr>
+          <w:rFonts w:ascii="Times New Roman" w:eastAsia="Times New Roman" w:hAnsi="Times New Roman" w:cs="Times New Roman"/>
+          <w:sz w:val="24"/>
+          <w:szCs w:val="24"/>
+        </w:rPr>
+        <w:t xml:space="preserve"> &lt; 2k removes a lot of the variation driven by small FS, but there </w:t>
+      </w:r>
+      <w:r>
+        <w:rPr>
+          <w:rFonts w:ascii="Times New Roman" w:eastAsia="Times New Roman" w:hAnsi="Times New Roman" w:cs="Times New Roman"/>
+          <w:sz w:val="24"/>
+          <w:szCs w:val="24"/>
+        </w:rPr>
+        <w:t xml:space="preserve">are still gradients across the well-sampled </w:t>
+      </w:r>
+      <w:r>
+        <w:rPr>
+          <w:rFonts w:ascii="Times New Roman" w:eastAsia="Times New Roman" w:hAnsi="Times New Roman" w:cs="Times New Roman"/>
+          <w:sz w:val="24"/>
+          <w:szCs w:val="24"/>
+        </w:rPr>
+        <w:t xml:space="preserve">range of S and N </w:t>
+      </w:r>
+      <w:r>
+        <w:rPr>
+          <w:rFonts w:ascii="Times New Roman" w:eastAsia="Times New Roman" w:hAnsi="Times New Roman" w:cs="Times New Roman"/>
+          <w:sz w:val="24"/>
+          <w:szCs w:val="24"/>
+        </w:rPr>
+        <w:t>combinations</w:t>
+      </w:r>
+      <w:r>
+        <w:rPr>
+          <w:rFonts w:ascii="Times New Roman" w:eastAsia="Times New Roman" w:hAnsi="Times New Roman" w:cs="Times New Roman"/>
+          <w:sz w:val="24"/>
+          <w:szCs w:val="24"/>
+        </w:rPr>
+        <w:t xml:space="preserve">. </w:t>
       </w:r>
     </w:p>
     <w:p>
@@ -1533,13 +1595,23 @@
           <w:szCs w:val="24"/>
         </w:rPr>
       </w:pPr>
-      <w:r>
-        <w:rPr>
-          <w:rFonts w:ascii="Times New Roman" w:eastAsia="Times New Roman" w:hAnsi="Times New Roman" w:cs="Times New Roman"/>
-          <w:sz w:val="24"/>
-          <w:szCs w:val="24"/>
-        </w:rPr>
-        <w:t>Nonsingletons trends</w:t>
+      <w:proofErr w:type="spellStart"/>
+      <w:r>
+        <w:rPr>
+          <w:rFonts w:ascii="Times New Roman" w:eastAsia="Times New Roman" w:hAnsi="Times New Roman" w:cs="Times New Roman"/>
+          <w:sz w:val="24"/>
+          <w:szCs w:val="24"/>
+        </w:rPr>
+        <w:t>Nonsingletons</w:t>
+      </w:r>
+      <w:proofErr w:type="spellEnd"/>
+      <w:r>
+        <w:rPr>
+          <w:rFonts w:ascii="Times New Roman" w:eastAsia="Times New Roman" w:hAnsi="Times New Roman" w:cs="Times New Roman"/>
+          <w:sz w:val="24"/>
+          <w:szCs w:val="24"/>
+        </w:rPr>
+        <w:t xml:space="preserve"> trends</w:t>
       </w:r>
     </w:p>
     <w:p>
@@ -1583,7 +1655,23 @@
           <w:sz w:val="24"/>
           <w:szCs w:val="24"/>
         </w:rPr>
-        <w:t xml:space="preserve">Disproportionately often, real SADs are highly skewed and very uneven. However, a substantial proportion appear unremarkable compared to their FS. </w:t>
+        <w:t>Disproportionately often, real SADs are</w:t>
+      </w:r>
+      <w:r>
+        <w:rPr>
+          <w:rFonts w:ascii="Times New Roman" w:eastAsia="Times New Roman" w:hAnsi="Times New Roman" w:cs="Times New Roman"/>
+          <w:sz w:val="24"/>
+          <w:szCs w:val="24"/>
+        </w:rPr>
+        <w:t xml:space="preserve"> very skewed and uneven compared to their feasible sets</w:t>
+      </w:r>
+      <w:r>
+        <w:rPr>
+          <w:rFonts w:ascii="Times New Roman" w:eastAsia="Times New Roman" w:hAnsi="Times New Roman" w:cs="Times New Roman"/>
+          <w:sz w:val="24"/>
+          <w:szCs w:val="24"/>
+        </w:rPr>
+        <w:t xml:space="preserve">. However, a substantial proportion appear unremarkable compared to their FS. </w:t>
       </w:r>
     </w:p>
     <w:p>
@@ -1637,8 +1725,6 @@
         </w:rPr>
         <w:t xml:space="preserve">Is the arm </w:t>
       </w:r>
-      <w:bookmarkStart w:id="0" w:name="_GoBack"/>
-      <w:bookmarkEnd w:id="0"/>
       <w:r>
         <w:rPr>
           <w:rFonts w:ascii="Times New Roman" w:eastAsia="Times New Roman" w:hAnsi="Times New Roman" w:cs="Times New Roman"/>
@@ -1741,7 +1827,25 @@
           <w:sz w:val="24"/>
           <w:szCs w:val="24"/>
         </w:rPr>
-        <w:t>FIA and BBS have the least extreme %ile values and the largest effect of singletons. I wonder if those SADs are getting a lot of rare species added via rarefaction? Indicating that they might be less completely sampled than some other datasets.</w:t>
+        <w:t>FIA and BBS have the least extreme %</w:t>
+      </w:r>
+      <w:proofErr w:type="spellStart"/>
+      <w:r>
+        <w:rPr>
+          <w:rFonts w:ascii="Times New Roman" w:eastAsia="Times New Roman" w:hAnsi="Times New Roman" w:cs="Times New Roman"/>
+          <w:sz w:val="24"/>
+          <w:szCs w:val="24"/>
+        </w:rPr>
+        <w:t>ile</w:t>
+      </w:r>
+      <w:proofErr w:type="spellEnd"/>
+      <w:r>
+        <w:rPr>
+          <w:rFonts w:ascii="Times New Roman" w:eastAsia="Times New Roman" w:hAnsi="Times New Roman" w:cs="Times New Roman"/>
+          <w:sz w:val="24"/>
+          <w:szCs w:val="24"/>
+        </w:rPr>
+        <w:t xml:space="preserve"> values and the largest effect of singletons. I wonder if those SADs are getting a lot of rare species added via rarefaction? Indicating that they might be less completely sampled than some other datasets.</w:t>
       </w:r>
       <w:r>
         <w:rPr>
@@ -1774,7 +1878,25 @@
           <w:sz w:val="24"/>
           <w:szCs w:val="24"/>
         </w:rPr>
-        <w:t>shaped that way, rarefaction is correcting to what it thinks it should be, which is more in line with other sads, which have more singletons….)</w:t>
+        <w:t xml:space="preserve">shaped that way, rarefaction is correcting to what it thinks it should be, which is more in line with other </w:t>
+      </w:r>
+      <w:proofErr w:type="spellStart"/>
+      <w:r>
+        <w:rPr>
+          <w:rFonts w:ascii="Times New Roman" w:eastAsia="Times New Roman" w:hAnsi="Times New Roman" w:cs="Times New Roman"/>
+          <w:sz w:val="24"/>
+          <w:szCs w:val="24"/>
+        </w:rPr>
+        <w:t>sads</w:t>
+      </w:r>
+      <w:proofErr w:type="spellEnd"/>
+      <w:r>
+        <w:rPr>
+          <w:rFonts w:ascii="Times New Roman" w:eastAsia="Times New Roman" w:hAnsi="Times New Roman" w:cs="Times New Roman"/>
+          <w:sz w:val="24"/>
+          <w:szCs w:val="24"/>
+        </w:rPr>
+        <w:t>, which have more singletons….)</w:t>
       </w:r>
       <w:r>
         <w:rPr>
@@ -1952,6 +2074,7 @@
           <w:sz w:val="24"/>
           <w:szCs w:val="24"/>
         </w:rPr>
+        <w:lastRenderedPageBreak/>
         <w:t>Discussion takeaways</w:t>
       </w:r>
     </w:p>
@@ -1969,7 +2092,6 @@
           <w:sz w:val="24"/>
           <w:szCs w:val="24"/>
         </w:rPr>
-        <w:lastRenderedPageBreak/>
         <w:t xml:space="preserve">We should look for ways to predict and understand what drives some communities to deviate so strongly, but we should also recognize that the hollow curve pattern is often a red herring once put in context of the feasible set. </w:t>
       </w:r>
       <w:r>
@@ -2011,7 +2133,25 @@
           <w:sz w:val="24"/>
           <w:szCs w:val="24"/>
         </w:rPr>
-        <w:t>the feasible set and where obs falls relative to it</w:t>
+        <w:t xml:space="preserve">the feasible set and where </w:t>
+      </w:r>
+      <w:proofErr w:type="spellStart"/>
+      <w:r>
+        <w:rPr>
+          <w:rFonts w:ascii="Times New Roman" w:eastAsia="Times New Roman" w:hAnsi="Times New Roman" w:cs="Times New Roman"/>
+          <w:sz w:val="24"/>
+          <w:szCs w:val="24"/>
+        </w:rPr>
+        <w:t>obs</w:t>
+      </w:r>
+      <w:proofErr w:type="spellEnd"/>
+      <w:r>
+        <w:rPr>
+          <w:rFonts w:ascii="Times New Roman" w:eastAsia="Times New Roman" w:hAnsi="Times New Roman" w:cs="Times New Roman"/>
+          <w:sz w:val="24"/>
+          <w:szCs w:val="24"/>
+        </w:rPr>
+        <w:t xml:space="preserve"> falls relative to it</w:t>
       </w:r>
       <w:r>
         <w:rPr>

</xml_diff>

<commit_message>
more plots and tweaks
</commit_message>
<xml_diff>
--- a/more sad writing.docx
+++ b/more sad writing.docx
@@ -197,8 +197,6 @@
         </w:rPr>
         <w:t xml:space="preserve">community ecologists </w:t>
       </w:r>
-      <w:bookmarkStart w:id="0" w:name="_GoBack"/>
-      <w:bookmarkEnd w:id="0"/>
       <w:r>
         <w:rPr>
           <w:rFonts w:ascii="Times New Roman" w:eastAsia="Times New Roman" w:hAnsi="Times New Roman" w:cs="Times New Roman"/>
@@ -1611,7 +1609,15 @@
           <w:sz w:val="24"/>
           <w:szCs w:val="24"/>
         </w:rPr>
-        <w:t xml:space="preserve"> trends</w:t>
+        <w:t xml:space="preserve"> </w:t>
+      </w:r>
+      <w:r>
+        <w:rPr>
+          <w:rFonts w:ascii="Times New Roman" w:eastAsia="Times New Roman" w:hAnsi="Times New Roman" w:cs="Times New Roman"/>
+          <w:sz w:val="24"/>
+          <w:szCs w:val="24"/>
+        </w:rPr>
+        <w:t>percentile values</w:t>
       </w:r>
     </w:p>
     <w:p>
@@ -1673,6 +1679,8 @@
         </w:rPr>
         <w:t xml:space="preserve">. However, a substantial proportion appear unremarkable compared to their FS. </w:t>
       </w:r>
+      <w:bookmarkStart w:id="0" w:name="_GoBack"/>
+      <w:bookmarkEnd w:id="0"/>
     </w:p>
     <w:p>
       <w:pPr>
@@ -1723,15 +1731,113 @@
           <w:sz w:val="24"/>
           <w:szCs w:val="24"/>
         </w:rPr>
-        <w:t xml:space="preserve">Is the arm </w:t>
-      </w:r>
-      <w:r>
-        <w:rPr>
-          <w:rFonts w:ascii="Times New Roman" w:eastAsia="Times New Roman" w:hAnsi="Times New Roman" w:cs="Times New Roman"/>
-          <w:sz w:val="24"/>
-          <w:szCs w:val="24"/>
-        </w:rPr>
-        <w:t>the Gentry u?</w:t>
+        <w:t xml:space="preserve">Gentry in particular has unusual behavior within the subset of the dataset where </w:t>
+      </w:r>
+      <w:r>
+        <w:rPr>
+          <w:rFonts w:ascii="Times New Roman" w:eastAsia="Times New Roman" w:hAnsi="Times New Roman" w:cs="Times New Roman"/>
+          <w:sz w:val="24"/>
+          <w:szCs w:val="24"/>
+        </w:rPr>
+        <w:t xml:space="preserve">N approaches S – counter to the trend, many samples with low skewness and high evenness. </w:t>
+      </w:r>
+    </w:p>
+    <w:p>
+      <w:pPr>
+        <w:pStyle w:val="ListParagraph"/>
+        <w:numPr>
+          <w:ilvl w:val="2"/>
+          <w:numId w:val="1"/>
+        </w:numPr>
+        <w:rPr>
+          <w:rFonts w:ascii="Times New Roman" w:eastAsia="Times New Roman" w:hAnsi="Times New Roman" w:cs="Times New Roman"/>
+          <w:sz w:val="24"/>
+          <w:szCs w:val="24"/>
+        </w:rPr>
+      </w:pPr>
+      <w:r>
+        <w:rPr>
+          <w:rFonts w:ascii="Times New Roman" w:eastAsia="Times New Roman" w:hAnsi="Times New Roman" w:cs="Times New Roman"/>
+          <w:sz w:val="24"/>
+          <w:szCs w:val="24"/>
+        </w:rPr>
+        <w:t>FIA and BBS have the most samples with intermediate %</w:t>
+      </w:r>
+      <w:proofErr w:type="spellStart"/>
+      <w:r>
+        <w:rPr>
+          <w:rFonts w:ascii="Times New Roman" w:eastAsia="Times New Roman" w:hAnsi="Times New Roman" w:cs="Times New Roman"/>
+          <w:sz w:val="24"/>
+          <w:szCs w:val="24"/>
+        </w:rPr>
+        <w:t>ile</w:t>
+      </w:r>
+      <w:proofErr w:type="spellEnd"/>
+      <w:r>
+        <w:rPr>
+          <w:rFonts w:ascii="Times New Roman" w:eastAsia="Times New Roman" w:hAnsi="Times New Roman" w:cs="Times New Roman"/>
+          <w:sz w:val="24"/>
+          <w:szCs w:val="24"/>
+        </w:rPr>
+        <w:t xml:space="preserve"> values.</w:t>
+      </w:r>
+    </w:p>
+    <w:p>
+      <w:pPr>
+        <w:pStyle w:val="ListParagraph"/>
+        <w:numPr>
+          <w:ilvl w:val="2"/>
+          <w:numId w:val="1"/>
+        </w:numPr>
+        <w:rPr>
+          <w:rFonts w:ascii="Times New Roman" w:eastAsia="Times New Roman" w:hAnsi="Times New Roman" w:cs="Times New Roman"/>
+          <w:sz w:val="24"/>
+          <w:szCs w:val="24"/>
+        </w:rPr>
+      </w:pPr>
+      <w:r>
+        <w:rPr>
+          <w:rFonts w:ascii="Times New Roman" w:eastAsia="Times New Roman" w:hAnsi="Times New Roman" w:cs="Times New Roman"/>
+          <w:sz w:val="24"/>
+          <w:szCs w:val="24"/>
+        </w:rPr>
+        <w:t xml:space="preserve">Where they overlap, </w:t>
+      </w:r>
+      <w:proofErr w:type="spellStart"/>
+      <w:r>
+        <w:rPr>
+          <w:rFonts w:ascii="Times New Roman" w:eastAsia="Times New Roman" w:hAnsi="Times New Roman" w:cs="Times New Roman"/>
+          <w:sz w:val="24"/>
+          <w:szCs w:val="24"/>
+        </w:rPr>
+        <w:t>Misc</w:t>
+      </w:r>
+      <w:proofErr w:type="spellEnd"/>
+      <w:r>
+        <w:rPr>
+          <w:rFonts w:ascii="Times New Roman" w:eastAsia="Times New Roman" w:hAnsi="Times New Roman" w:cs="Times New Roman"/>
+          <w:sz w:val="24"/>
+          <w:szCs w:val="24"/>
+        </w:rPr>
+        <w:t xml:space="preserve"> </w:t>
+      </w:r>
+      <w:proofErr w:type="spellStart"/>
+      <w:r>
+        <w:rPr>
+          <w:rFonts w:ascii="Times New Roman" w:eastAsia="Times New Roman" w:hAnsi="Times New Roman" w:cs="Times New Roman"/>
+          <w:sz w:val="24"/>
+          <w:szCs w:val="24"/>
+        </w:rPr>
+        <w:t>Abund</w:t>
+      </w:r>
+      <w:proofErr w:type="spellEnd"/>
+      <w:r>
+        <w:rPr>
+          <w:rFonts w:ascii="Times New Roman" w:eastAsia="Times New Roman" w:hAnsi="Times New Roman" w:cs="Times New Roman"/>
+          <w:sz w:val="24"/>
+          <w:szCs w:val="24"/>
+        </w:rPr>
+        <w:t xml:space="preserve"> and BBS do not appear to behave differently. </w:t>
       </w:r>
     </w:p>
     <w:p>
@@ -1805,7 +1911,75 @@
           <w:sz w:val="24"/>
           <w:szCs w:val="24"/>
         </w:rPr>
-        <w:t>Does the amount of singleton change // the number of singletons added?</w:t>
+        <w:t>The number or proportion of species added (relative to the original S), or the starting percentile value, do not predict the shift in percentile value from adding singletons.</w:t>
+      </w:r>
+      <w:r>
+        <w:rPr>
+          <w:rFonts w:ascii="Times New Roman" w:eastAsia="Times New Roman" w:hAnsi="Times New Roman" w:cs="Times New Roman"/>
+          <w:sz w:val="24"/>
+          <w:szCs w:val="24"/>
+        </w:rPr>
+        <w:t xml:space="preserve"> </w:t>
+      </w:r>
+    </w:p>
+    <w:p>
+      <w:pPr>
+        <w:pStyle w:val="ListParagraph"/>
+        <w:numPr>
+          <w:ilvl w:val="0"/>
+          <w:numId w:val="1"/>
+        </w:numPr>
+        <w:rPr>
+          <w:rFonts w:ascii="Times New Roman" w:eastAsia="Times New Roman" w:hAnsi="Times New Roman" w:cs="Times New Roman"/>
+          <w:sz w:val="24"/>
+          <w:szCs w:val="24"/>
+        </w:rPr>
+      </w:pPr>
+      <w:r>
+        <w:rPr>
+          <w:rFonts w:ascii="Times New Roman" w:eastAsia="Times New Roman" w:hAnsi="Times New Roman" w:cs="Times New Roman"/>
+          <w:sz w:val="24"/>
+          <w:szCs w:val="24"/>
+        </w:rPr>
+        <w:t>Manipulations</w:t>
+      </w:r>
+    </w:p>
+    <w:p>
+      <w:pPr>
+        <w:pStyle w:val="ListParagraph"/>
+        <w:numPr>
+          <w:ilvl w:val="1"/>
+          <w:numId w:val="1"/>
+        </w:numPr>
+        <w:rPr>
+          <w:rFonts w:ascii="Times New Roman" w:eastAsia="Times New Roman" w:hAnsi="Times New Roman" w:cs="Times New Roman"/>
+          <w:sz w:val="24"/>
+          <w:szCs w:val="24"/>
+        </w:rPr>
+      </w:pPr>
+      <w:r>
+        <w:rPr>
+          <w:rFonts w:ascii="Times New Roman" w:eastAsia="Times New Roman" w:hAnsi="Times New Roman" w:cs="Times New Roman"/>
+          <w:sz w:val="24"/>
+          <w:szCs w:val="24"/>
+        </w:rPr>
+        <w:t xml:space="preserve">Manipulated communities do not differ in any consistent direction from control communities </w:t>
+      </w:r>
+      <w:r>
+        <w:rPr>
+          <w:rFonts w:ascii="Times New Roman" w:eastAsia="Times New Roman" w:hAnsi="Times New Roman" w:cs="Times New Roman"/>
+          <w:sz w:val="24"/>
+          <w:szCs w:val="24"/>
+        </w:rPr>
+        <w:t xml:space="preserve">in </w:t>
+      </w:r>
+      <w:r>
+        <w:rPr>
+          <w:rFonts w:ascii="Times New Roman" w:eastAsia="Times New Roman" w:hAnsi="Times New Roman" w:cs="Times New Roman"/>
+          <w:sz w:val="24"/>
+          <w:szCs w:val="24"/>
+        </w:rPr>
+        <w:t>their deviations.</w:t>
       </w:r>
     </w:p>
     <w:p>
@@ -1827,209 +2001,6 @@
           <w:sz w:val="24"/>
           <w:szCs w:val="24"/>
         </w:rPr>
-        <w:t>FIA and BBS have the least extreme %</w:t>
-      </w:r>
-      <w:proofErr w:type="spellStart"/>
-      <w:r>
-        <w:rPr>
-          <w:rFonts w:ascii="Times New Roman" w:eastAsia="Times New Roman" w:hAnsi="Times New Roman" w:cs="Times New Roman"/>
-          <w:sz w:val="24"/>
-          <w:szCs w:val="24"/>
-        </w:rPr>
-        <w:t>ile</w:t>
-      </w:r>
-      <w:proofErr w:type="spellEnd"/>
-      <w:r>
-        <w:rPr>
-          <w:rFonts w:ascii="Times New Roman" w:eastAsia="Times New Roman" w:hAnsi="Times New Roman" w:cs="Times New Roman"/>
-          <w:sz w:val="24"/>
-          <w:szCs w:val="24"/>
-        </w:rPr>
-        <w:t xml:space="preserve"> values and the largest effect of singletons. I wonder if those SADs are getting a lot of rare species added via rarefaction? Indicating that they might be less completely sampled than some other datasets.</w:t>
-      </w:r>
-      <w:r>
-        <w:rPr>
-          <w:rFonts w:ascii="Times New Roman" w:eastAsia="Times New Roman" w:hAnsi="Times New Roman" w:cs="Times New Roman"/>
-          <w:sz w:val="24"/>
-          <w:szCs w:val="24"/>
-        </w:rPr>
-        <w:t xml:space="preserve"> Or that they systematically differ</w:t>
-      </w:r>
-      <w:r>
-        <w:rPr>
-          <w:rFonts w:ascii="Times New Roman" w:eastAsia="Times New Roman" w:hAnsi="Times New Roman" w:cs="Times New Roman"/>
-          <w:sz w:val="24"/>
-          <w:szCs w:val="24"/>
-        </w:rPr>
-        <w:t xml:space="preserve"> (they really </w:t>
-      </w:r>
-      <w:r>
-        <w:rPr>
-          <w:rFonts w:ascii="Times New Roman" w:eastAsia="Times New Roman" w:hAnsi="Times New Roman" w:cs="Times New Roman"/>
-          <w:i/>
-          <w:sz w:val="24"/>
-          <w:szCs w:val="24"/>
-        </w:rPr>
-        <w:t xml:space="preserve">are </w:t>
-      </w:r>
-      <w:r>
-        <w:rPr>
-          <w:rFonts w:ascii="Times New Roman" w:eastAsia="Times New Roman" w:hAnsi="Times New Roman" w:cs="Times New Roman"/>
-          <w:sz w:val="24"/>
-          <w:szCs w:val="24"/>
-        </w:rPr>
-        <w:t xml:space="preserve">shaped that way, rarefaction is correcting to what it thinks it should be, which is more in line with other </w:t>
-      </w:r>
-      <w:proofErr w:type="spellStart"/>
-      <w:r>
-        <w:rPr>
-          <w:rFonts w:ascii="Times New Roman" w:eastAsia="Times New Roman" w:hAnsi="Times New Roman" w:cs="Times New Roman"/>
-          <w:sz w:val="24"/>
-          <w:szCs w:val="24"/>
-        </w:rPr>
-        <w:t>sads</w:t>
-      </w:r>
-      <w:proofErr w:type="spellEnd"/>
-      <w:r>
-        <w:rPr>
-          <w:rFonts w:ascii="Times New Roman" w:eastAsia="Times New Roman" w:hAnsi="Times New Roman" w:cs="Times New Roman"/>
-          <w:sz w:val="24"/>
-          <w:szCs w:val="24"/>
-        </w:rPr>
-        <w:t>, which have more singletons….)</w:t>
-      </w:r>
-      <w:r>
-        <w:rPr>
-          <w:rFonts w:ascii="Times New Roman" w:eastAsia="Times New Roman" w:hAnsi="Times New Roman" w:cs="Times New Roman"/>
-          <w:sz w:val="24"/>
-          <w:szCs w:val="24"/>
-        </w:rPr>
-        <w:t>.</w:t>
-      </w:r>
-    </w:p>
-    <w:p>
-      <w:pPr>
-        <w:pStyle w:val="ListParagraph"/>
-        <w:numPr>
-          <w:ilvl w:val="0"/>
-          <w:numId w:val="1"/>
-        </w:numPr>
-        <w:rPr>
-          <w:rFonts w:ascii="Times New Roman" w:eastAsia="Times New Roman" w:hAnsi="Times New Roman" w:cs="Times New Roman"/>
-          <w:sz w:val="24"/>
-          <w:szCs w:val="24"/>
-        </w:rPr>
-      </w:pPr>
-      <w:r>
-        <w:rPr>
-          <w:rFonts w:ascii="Times New Roman" w:eastAsia="Times New Roman" w:hAnsi="Times New Roman" w:cs="Times New Roman"/>
-          <w:sz w:val="24"/>
-          <w:szCs w:val="24"/>
-        </w:rPr>
-        <w:t>Dataset comparisons within region of overlap</w:t>
-      </w:r>
-    </w:p>
-    <w:p>
-      <w:pPr>
-        <w:pStyle w:val="ListParagraph"/>
-        <w:numPr>
-          <w:ilvl w:val="1"/>
-          <w:numId w:val="1"/>
-        </w:numPr>
-        <w:rPr>
-          <w:rFonts w:ascii="Times New Roman" w:eastAsia="Times New Roman" w:hAnsi="Times New Roman" w:cs="Times New Roman"/>
-          <w:sz w:val="24"/>
-          <w:szCs w:val="24"/>
-        </w:rPr>
-      </w:pPr>
-      <w:r>
-        <w:rPr>
-          <w:rFonts w:ascii="Times New Roman" w:eastAsia="Times New Roman" w:hAnsi="Times New Roman" w:cs="Times New Roman"/>
-          <w:sz w:val="24"/>
-          <w:szCs w:val="24"/>
-        </w:rPr>
-        <w:t>If it’s big enough</w:t>
-      </w:r>
-    </w:p>
-    <w:p>
-      <w:pPr>
-        <w:pStyle w:val="ListParagraph"/>
-        <w:numPr>
-          <w:ilvl w:val="0"/>
-          <w:numId w:val="1"/>
-        </w:numPr>
-        <w:rPr>
-          <w:rFonts w:ascii="Times New Roman" w:eastAsia="Times New Roman" w:hAnsi="Times New Roman" w:cs="Times New Roman"/>
-          <w:sz w:val="24"/>
-          <w:szCs w:val="24"/>
-        </w:rPr>
-      </w:pPr>
-      <w:r>
-        <w:rPr>
-          <w:rFonts w:ascii="Times New Roman" w:eastAsia="Times New Roman" w:hAnsi="Times New Roman" w:cs="Times New Roman"/>
-          <w:sz w:val="24"/>
-          <w:szCs w:val="24"/>
-        </w:rPr>
-        <w:t>Manipulations</w:t>
-      </w:r>
-    </w:p>
-    <w:p>
-      <w:pPr>
-        <w:pStyle w:val="ListParagraph"/>
-        <w:numPr>
-          <w:ilvl w:val="1"/>
-          <w:numId w:val="1"/>
-        </w:numPr>
-        <w:rPr>
-          <w:rFonts w:ascii="Times New Roman" w:eastAsia="Times New Roman" w:hAnsi="Times New Roman" w:cs="Times New Roman"/>
-          <w:sz w:val="24"/>
-          <w:szCs w:val="24"/>
-        </w:rPr>
-      </w:pPr>
-      <w:r>
-        <w:rPr>
-          <w:rFonts w:ascii="Times New Roman" w:eastAsia="Times New Roman" w:hAnsi="Times New Roman" w:cs="Times New Roman"/>
-          <w:sz w:val="24"/>
-          <w:szCs w:val="24"/>
-        </w:rPr>
-        <w:t xml:space="preserve">Manipulated communities do not differ in any consistent direction from control communities </w:t>
-      </w:r>
-      <w:r>
-        <w:rPr>
-          <w:rFonts w:ascii="Times New Roman" w:eastAsia="Times New Roman" w:hAnsi="Times New Roman" w:cs="Times New Roman"/>
-          <w:sz w:val="24"/>
-          <w:szCs w:val="24"/>
-        </w:rPr>
-        <w:t xml:space="preserve">in </w:t>
-      </w:r>
-      <w:r>
-        <w:rPr>
-          <w:rFonts w:ascii="Times New Roman" w:eastAsia="Times New Roman" w:hAnsi="Times New Roman" w:cs="Times New Roman"/>
-          <w:sz w:val="24"/>
-          <w:szCs w:val="24"/>
-        </w:rPr>
-        <w:t>their deviations.</w:t>
-      </w:r>
-    </w:p>
-    <w:p>
-      <w:pPr>
-        <w:pStyle w:val="ListParagraph"/>
-        <w:numPr>
-          <w:ilvl w:val="2"/>
-          <w:numId w:val="1"/>
-        </w:numPr>
-        <w:rPr>
-          <w:rFonts w:ascii="Times New Roman" w:eastAsia="Times New Roman" w:hAnsi="Times New Roman" w:cs="Times New Roman"/>
-          <w:sz w:val="24"/>
-          <w:szCs w:val="24"/>
-        </w:rPr>
-      </w:pPr>
-      <w:r>
-        <w:rPr>
-          <w:rFonts w:ascii="Times New Roman" w:eastAsia="Times New Roman" w:hAnsi="Times New Roman" w:cs="Times New Roman"/>
-          <w:sz w:val="24"/>
-          <w:szCs w:val="24"/>
-        </w:rPr>
         <w:t>For portal plants – do we see big changes for the sub community where S and N changed? I think it’s winter</w:t>
       </w:r>
       <w:r>
@@ -2074,24 +2045,24 @@
           <w:sz w:val="24"/>
           <w:szCs w:val="24"/>
         </w:rPr>
+        <w:t>Discussion takeaways</w:t>
+      </w:r>
+    </w:p>
+    <w:p>
+      <w:pPr>
+        <w:rPr>
+          <w:rFonts w:ascii="Times New Roman" w:eastAsia="Times New Roman" w:hAnsi="Times New Roman" w:cs="Times New Roman"/>
+          <w:sz w:val="24"/>
+          <w:szCs w:val="24"/>
+        </w:rPr>
+      </w:pPr>
+      <w:r>
+        <w:rPr>
+          <w:rFonts w:ascii="Times New Roman" w:eastAsia="Times New Roman" w:hAnsi="Times New Roman" w:cs="Times New Roman"/>
+          <w:sz w:val="24"/>
+          <w:szCs w:val="24"/>
+        </w:rPr>
         <w:lastRenderedPageBreak/>
-        <w:t>Discussion takeaways</w:t>
-      </w:r>
-    </w:p>
-    <w:p>
-      <w:pPr>
-        <w:rPr>
-          <w:rFonts w:ascii="Times New Roman" w:eastAsia="Times New Roman" w:hAnsi="Times New Roman" w:cs="Times New Roman"/>
-          <w:sz w:val="24"/>
-          <w:szCs w:val="24"/>
-        </w:rPr>
-      </w:pPr>
-      <w:r>
-        <w:rPr>
-          <w:rFonts w:ascii="Times New Roman" w:eastAsia="Times New Roman" w:hAnsi="Times New Roman" w:cs="Times New Roman"/>
-          <w:sz w:val="24"/>
-          <w:szCs w:val="24"/>
-        </w:rPr>
         <w:t xml:space="preserve">We should look for ways to predict and understand what drives some communities to deviate so strongly, but we should also recognize that the hollow curve pattern is often a red herring once put in context of the feasible set. </w:t>
       </w:r>
       <w:r>

</xml_diff>

<commit_message>
use 10k not 1k
</commit_message>
<xml_diff>
--- a/more sad writing.docx
+++ b/more sad writing.docx
@@ -1421,7 +1421,7 @@
           <w:sz w:val="24"/>
           <w:szCs w:val="24"/>
         </w:rPr>
-        <w:t>The datasets occupy mostly different, but somewhat overlapping, S and N space. Given that S and N strongly influence the feasible set and the shape of the SAD, cautious about attributing differences in dataset behavior to bio vs. the S and N differences, except in the subset where they overlap</w:t>
+        <w:t xml:space="preserve">The datasets occupy mostly different, but somewhat overlapping, S and N space. </w:t>
       </w:r>
     </w:p>
     <w:p>
@@ -1584,6 +1584,52 @@
       <w:pPr>
         <w:pStyle w:val="ListParagraph"/>
         <w:numPr>
+          <w:ilvl w:val="1"/>
+          <w:numId w:val="1"/>
+        </w:numPr>
+        <w:rPr>
+          <w:rFonts w:ascii="Times New Roman" w:eastAsia="Times New Roman" w:hAnsi="Times New Roman" w:cs="Times New Roman"/>
+          <w:sz w:val="24"/>
+          <w:szCs w:val="24"/>
+        </w:rPr>
+      </w:pPr>
+      <w:r>
+        <w:rPr>
+          <w:rFonts w:ascii="Times New Roman" w:eastAsia="Times New Roman" w:hAnsi="Times New Roman" w:cs="Times New Roman"/>
+          <w:sz w:val="24"/>
+          <w:szCs w:val="24"/>
+        </w:rPr>
+        <w:t xml:space="preserve">The datasets don’t seem to have significant differences in their feasible set </w:t>
+      </w:r>
+      <w:commentRangeStart w:id="0"/>
+      <w:r>
+        <w:rPr>
+          <w:rFonts w:ascii="Times New Roman" w:eastAsia="Times New Roman" w:hAnsi="Times New Roman" w:cs="Times New Roman"/>
+          <w:sz w:val="24"/>
+          <w:szCs w:val="24"/>
+        </w:rPr>
+        <w:t>characteristics</w:t>
+      </w:r>
+      <w:commentRangeEnd w:id="0"/>
+      <w:r>
+        <w:rPr>
+          <w:rStyle w:val="CommentReference"/>
+        </w:rPr>
+        <w:commentReference w:id="0"/>
+      </w:r>
+      <w:r>
+        <w:rPr>
+          <w:rFonts w:ascii="Times New Roman" w:eastAsia="Times New Roman" w:hAnsi="Times New Roman" w:cs="Times New Roman"/>
+          <w:sz w:val="24"/>
+          <w:szCs w:val="24"/>
+        </w:rPr>
+        <w:t xml:space="preserve">. </w:t>
+      </w:r>
+    </w:p>
+    <w:p>
+      <w:pPr>
+        <w:pStyle w:val="ListParagraph"/>
+        <w:numPr>
           <w:ilvl w:val="0"/>
           <w:numId w:val="1"/>
         </w:numPr>
@@ -1646,7 +1692,7 @@
       <w:pPr>
         <w:pStyle w:val="ListParagraph"/>
         <w:numPr>
-          <w:ilvl w:val="1"/>
+          <w:ilvl w:val="2"/>
           <w:numId w:val="1"/>
         </w:numPr>
         <w:rPr>
@@ -1661,23 +1707,25 @@
           <w:sz w:val="24"/>
           <w:szCs w:val="24"/>
         </w:rPr>
-        <w:t>Disproportionately often, real SADs are</w:t>
-      </w:r>
-      <w:r>
-        <w:rPr>
-          <w:rFonts w:ascii="Times New Roman" w:eastAsia="Times New Roman" w:hAnsi="Times New Roman" w:cs="Times New Roman"/>
-          <w:sz w:val="24"/>
-          <w:szCs w:val="24"/>
-        </w:rPr>
-        <w:t xml:space="preserve"> very skewed and uneven compared to their feasible sets</w:t>
-      </w:r>
-      <w:r>
-        <w:rPr>
-          <w:rFonts w:ascii="Times New Roman" w:eastAsia="Times New Roman" w:hAnsi="Times New Roman" w:cs="Times New Roman"/>
-          <w:sz w:val="24"/>
-          <w:szCs w:val="24"/>
-        </w:rPr>
-        <w:t xml:space="preserve">. However, a substantial proportion appear unremarkable compared to their FS. </w:t>
+        <w:t>RMD would like to disentangle this!! Dataset &gt; S, N, N/S; state variables affect the feasible set, but do either/both dataset and state variables affect %</w:t>
+      </w:r>
+      <w:proofErr w:type="spellStart"/>
+      <w:r>
+        <w:rPr>
+          <w:rFonts w:ascii="Times New Roman" w:eastAsia="Times New Roman" w:hAnsi="Times New Roman" w:cs="Times New Roman"/>
+          <w:sz w:val="24"/>
+          <w:szCs w:val="24"/>
+        </w:rPr>
+        <w:t>ile</w:t>
+      </w:r>
+      <w:proofErr w:type="spellEnd"/>
+      <w:r>
+        <w:rPr>
+          <w:rFonts w:ascii="Times New Roman" w:eastAsia="Times New Roman" w:hAnsi="Times New Roman" w:cs="Times New Roman"/>
+          <w:sz w:val="24"/>
+          <w:szCs w:val="24"/>
+        </w:rPr>
+        <w:t xml:space="preserve"> value?</w:t>
       </w:r>
     </w:p>
     <w:p>
@@ -1699,6 +1747,44 @@
           <w:sz w:val="24"/>
           <w:szCs w:val="24"/>
         </w:rPr>
+        <w:t>Disproportionately often, real SADs are</w:t>
+      </w:r>
+      <w:r>
+        <w:rPr>
+          <w:rFonts w:ascii="Times New Roman" w:eastAsia="Times New Roman" w:hAnsi="Times New Roman" w:cs="Times New Roman"/>
+          <w:sz w:val="24"/>
+          <w:szCs w:val="24"/>
+        </w:rPr>
+        <w:t xml:space="preserve"> very skewed and uneven compared to their feasible sets</w:t>
+      </w:r>
+      <w:r>
+        <w:rPr>
+          <w:rFonts w:ascii="Times New Roman" w:eastAsia="Times New Roman" w:hAnsi="Times New Roman" w:cs="Times New Roman"/>
+          <w:sz w:val="24"/>
+          <w:szCs w:val="24"/>
+        </w:rPr>
+        <w:t xml:space="preserve">. However, a substantial proportion appear unremarkable compared to their FS. </w:t>
+      </w:r>
+    </w:p>
+    <w:p>
+      <w:pPr>
+        <w:pStyle w:val="ListParagraph"/>
+        <w:numPr>
+          <w:ilvl w:val="1"/>
+          <w:numId w:val="1"/>
+        </w:numPr>
+        <w:rPr>
+          <w:rFonts w:ascii="Times New Roman" w:eastAsia="Times New Roman" w:hAnsi="Times New Roman" w:cs="Times New Roman"/>
+          <w:sz w:val="24"/>
+          <w:szCs w:val="24"/>
+        </w:rPr>
+      </w:pPr>
+      <w:r>
+        <w:rPr>
+          <w:rFonts w:ascii="Times New Roman" w:eastAsia="Times New Roman" w:hAnsi="Times New Roman" w:cs="Times New Roman"/>
+          <w:sz w:val="24"/>
+          <w:szCs w:val="24"/>
+        </w:rPr>
         <w:t>There are differences among the datasets, although how much of this is due to S and N is unclear.</w:t>
       </w:r>
       <w:r>
@@ -1842,6 +1928,30 @@
       <w:pPr>
         <w:pStyle w:val="ListParagraph"/>
         <w:numPr>
+          <w:ilvl w:val="2"/>
+          <w:numId w:val="1"/>
+        </w:numPr>
+        <w:rPr>
+          <w:rFonts w:ascii="Times New Roman" w:eastAsia="Times New Roman" w:hAnsi="Times New Roman" w:cs="Times New Roman"/>
+          <w:sz w:val="24"/>
+          <w:szCs w:val="24"/>
+        </w:rPr>
+      </w:pPr>
+      <w:r>
+        <w:rPr>
+          <w:rFonts w:ascii="Times New Roman" w:eastAsia="Times New Roman" w:hAnsi="Times New Roman" w:cs="Times New Roman"/>
+          <w:sz w:val="24"/>
+          <w:szCs w:val="24"/>
+        </w:rPr>
+        <w:t xml:space="preserve">RMD is concerned that there is an overabundance of 0/100 values symptomatic of insufficient sampling. </w:t>
+      </w:r>
+      <w:bookmarkStart w:id="1" w:name="_GoBack"/>
+      <w:bookmarkEnd w:id="1"/>
+    </w:p>
+    <w:p>
+      <w:pPr>
+        <w:pStyle w:val="ListParagraph"/>
+        <w:numPr>
           <w:ilvl w:val="0"/>
           <w:numId w:val="1"/>
         </w:numPr>
@@ -1999,33 +2109,8 @@
           <w:sz w:val="24"/>
           <w:szCs w:val="24"/>
         </w:rPr>
-        <w:t>For portal plants – do we see big changes for the sub community where S and N changed? I think it’s winter</w:t>
-      </w:r>
-      <w:r>
-        <w:rPr>
-          <w:rFonts w:ascii="Times New Roman" w:eastAsia="Times New Roman" w:hAnsi="Times New Roman" w:cs="Times New Roman"/>
-          <w:sz w:val="24"/>
-          <w:szCs w:val="24"/>
-        </w:rPr>
-        <w:t xml:space="preserve"> removals</w:t>
-      </w:r>
-      <w:r>
-        <w:rPr>
-          <w:rFonts w:ascii="Times New Roman" w:eastAsia="Times New Roman" w:hAnsi="Times New Roman" w:cs="Times New Roman"/>
-          <w:sz w:val="24"/>
-          <w:szCs w:val="24"/>
-        </w:rPr>
-        <w:t xml:space="preserve"> and I think the answer is no. </w:t>
-      </w:r>
-    </w:p>
-    <w:p>
-      <w:pPr>
-        <w:rPr>
-          <w:rFonts w:ascii="Times New Roman" w:eastAsia="Times New Roman" w:hAnsi="Times New Roman" w:cs="Times New Roman"/>
-          <w:sz w:val="24"/>
-          <w:szCs w:val="24"/>
-        </w:rPr>
-      </w:pPr>
+        <w:t xml:space="preserve">On consideration, RMD thinks this might be obfuscated by a lot of 100/0 values.  </w:t>
+      </w:r>
     </w:p>
     <w:p>
       <w:pPr>
@@ -2045,6 +2130,7 @@
           <w:sz w:val="24"/>
           <w:szCs w:val="24"/>
         </w:rPr>
+        <w:lastRenderedPageBreak/>
         <w:br w:type="page"/>
       </w:r>
     </w:p>
@@ -2188,7 +2274,7 @@
         </w:rPr>
         <w:t xml:space="preserve">fewer than 5 species, fewer than 10 individuals, or a ratio of N:S of less than 2 (although there are exceptions to all of these </w:t>
       </w:r>
-      <w:commentRangeStart w:id="0"/>
+      <w:commentRangeStart w:id="2"/>
       <w:r>
         <w:rPr>
           <w:rFonts w:ascii="Times New Roman" w:eastAsia="Times New Roman" w:hAnsi="Times New Roman" w:cs="Times New Roman"/>
@@ -2197,12 +2283,12 @@
         </w:rPr>
         <w:t>conditions</w:t>
       </w:r>
-      <w:commentRangeEnd w:id="0"/>
+      <w:commentRangeEnd w:id="2"/>
       <w:r>
         <w:rPr>
           <w:rStyle w:val="CommentReference"/>
         </w:rPr>
-        <w:commentReference w:id="0"/>
+        <w:commentReference w:id="2"/>
       </w:r>
       <w:r>
         <w:rPr>
@@ -2278,7 +2364,7 @@
         </w:rPr>
         <w:t xml:space="preserve">variability for skewness, compared to the other well-sampled S and N </w:t>
       </w:r>
-      <w:commentRangeStart w:id="1"/>
+      <w:commentRangeStart w:id="3"/>
       <w:r>
         <w:rPr>
           <w:rFonts w:ascii="Times New Roman" w:eastAsia="Times New Roman" w:hAnsi="Times New Roman" w:cs="Times New Roman"/>
@@ -2287,12 +2373,12 @@
         </w:rPr>
         <w:t>combinations</w:t>
       </w:r>
-      <w:commentRangeEnd w:id="1"/>
+      <w:commentRangeEnd w:id="3"/>
       <w:r>
         <w:rPr>
           <w:rStyle w:val="CommentReference"/>
         </w:rPr>
-        <w:commentReference w:id="1"/>
+        <w:commentReference w:id="3"/>
       </w:r>
       <w:r>
         <w:rPr>
@@ -2319,7 +2405,7 @@
         </w:rPr>
         <w:t xml:space="preserve">The datasets differ markedly in their values of S and N. All of the low-N/S communities mentioned above are from the Gentry dataset. However, except for this extreme subset, the datasets do not </w:t>
       </w:r>
-      <w:commentRangeStart w:id="2"/>
+      <w:commentRangeStart w:id="4"/>
       <w:r>
         <w:rPr>
           <w:rFonts w:ascii="Times New Roman" w:eastAsia="Times New Roman" w:hAnsi="Times New Roman" w:cs="Times New Roman"/>
@@ -2328,12 +2414,12 @@
         </w:rPr>
         <w:t>differ</w:t>
       </w:r>
-      <w:commentRangeEnd w:id="2"/>
+      <w:commentRangeEnd w:id="4"/>
       <w:r>
         <w:rPr>
           <w:rStyle w:val="CommentReference"/>
         </w:rPr>
-        <w:commentReference w:id="2"/>
+        <w:commentReference w:id="4"/>
       </w:r>
       <w:r>
         <w:rPr>
@@ -2379,7 +2465,7 @@
         </w:rPr>
         <w:t xml:space="preserve">Across all communities, the percentile ranks for observed values of both skewness and evenness are disproportionately concentrated at the extremes. Observed communities rank very high in skewness, and very low in evenness, dramatically more than would be expected at random. At random, we would expect 1% of samples to fall into each percentile bin. For all percentiles &gt;75, </w:t>
       </w:r>
-      <w:commentRangeStart w:id="3"/>
+      <w:commentRangeStart w:id="5"/>
       <w:r>
         <w:rPr>
           <w:rFonts w:ascii="Times New Roman" w:eastAsia="Times New Roman" w:hAnsi="Times New Roman" w:cs="Times New Roman"/>
@@ -2388,12 +2474,12 @@
         </w:rPr>
         <w:t>the</w:t>
       </w:r>
-      <w:commentRangeEnd w:id="3"/>
+      <w:commentRangeEnd w:id="5"/>
       <w:r>
         <w:rPr>
           <w:rStyle w:val="CommentReference"/>
         </w:rPr>
-        <w:commentReference w:id="3"/>
+        <w:commentReference w:id="5"/>
       </w:r>
       <w:r>
         <w:rPr>
@@ -2587,7 +2673,7 @@
         </w:rPr>
         <w:t xml:space="preserve">Except at extreme values of N/S, percentile rank does not vary systematically with N/S. For very low N/S, skewness tends to be low and evenness high. This is entirely driven by the Gentry sites discussed above. At very high N/S, there are virtually no intermediate percentile ranks. These feasible set are the largest, and it is not surprising that 2500 samples does not capture the full range of variation, and the extreme values signal the edge of our ability to measure variation in the </w:t>
       </w:r>
-      <w:commentRangeStart w:id="4"/>
+      <w:commentRangeStart w:id="6"/>
       <w:r>
         <w:rPr>
           <w:rFonts w:ascii="Times New Roman" w:eastAsia="Times New Roman" w:hAnsi="Times New Roman" w:cs="Times New Roman"/>
@@ -2596,12 +2682,12 @@
         </w:rPr>
         <w:t>deviation</w:t>
       </w:r>
-      <w:commentRangeEnd w:id="4"/>
+      <w:commentRangeEnd w:id="6"/>
       <w:r>
         <w:rPr>
           <w:rStyle w:val="CommentReference"/>
         </w:rPr>
-        <w:commentReference w:id="4"/>
+        <w:commentReference w:id="6"/>
       </w:r>
       <w:r>
         <w:rPr>
@@ -2637,7 +2723,7 @@
         </w:rPr>
         <w:t xml:space="preserve">, and range of skewness and evenness) do not have strong relationships with percentile </w:t>
       </w:r>
-      <w:commentRangeStart w:id="5"/>
+      <w:commentRangeStart w:id="7"/>
       <w:r>
         <w:rPr>
           <w:rFonts w:ascii="Times New Roman" w:eastAsia="Times New Roman" w:hAnsi="Times New Roman" w:cs="Times New Roman"/>
@@ -2646,12 +2732,12 @@
         </w:rPr>
         <w:t>rank</w:t>
       </w:r>
-      <w:commentRangeEnd w:id="5"/>
+      <w:commentRangeEnd w:id="7"/>
       <w:r>
         <w:rPr>
           <w:rStyle w:val="CommentReference"/>
         </w:rPr>
-        <w:commentReference w:id="5"/>
+        <w:commentReference w:id="7"/>
       </w:r>
       <w:r>
         <w:rPr>
@@ -2886,23 +2972,7 @@
           <w:sz w:val="24"/>
           <w:szCs w:val="24"/>
         </w:rPr>
-        <w:t xml:space="preserve">There are difficult-to-unravel constraints on the available forms of the feasible set for some S and N. </w:t>
-      </w:r>
-      <w:r>
-        <w:rPr>
-          <w:rFonts w:ascii="Times New Roman" w:eastAsia="Times New Roman" w:hAnsi="Times New Roman" w:cs="Times New Roman"/>
-          <w:sz w:val="24"/>
-          <w:szCs w:val="24"/>
-        </w:rPr>
-        <w:t>This is</w:t>
-      </w:r>
-      <w:r>
-        <w:rPr>
-          <w:rFonts w:ascii="Times New Roman" w:eastAsia="Times New Roman" w:hAnsi="Times New Roman" w:cs="Times New Roman"/>
-          <w:sz w:val="24"/>
-          <w:szCs w:val="24"/>
-        </w:rPr>
-        <w:t xml:space="preserve"> a cautionary signal that we should really only compare SADs with comparable S &amp; N </w:t>
+        <w:t xml:space="preserve">There are difficult-to-unravel constraints on the available forms of the feasible set for some S and N. This is a cautionary signal that we should really only compare SADs with comparable S &amp; N </w:t>
       </w:r>
       <w:r>
         <w:rPr>
@@ -3069,8 +3139,6 @@
         </w:rPr>
         <w:t>we should be able to use the deviation to compare predictive performance of different theories.</w:t>
       </w:r>
-      <w:bookmarkStart w:id="6" w:name="_GoBack"/>
-      <w:bookmarkEnd w:id="6"/>
       <w:r>
         <w:rPr>
           <w:rFonts w:ascii="Times New Roman" w:eastAsia="Times New Roman" w:hAnsi="Times New Roman" w:cs="Times New Roman"/>
@@ -3246,7 +3314,7 @@
 
 <file path=word/comments.xml><?xml version="1.0" encoding="utf-8"?>
 <w:comments xmlns:wpc="http://schemas.microsoft.com/office/word/2010/wordprocessingCanvas" xmlns:cx="http://schemas.microsoft.com/office/drawing/2014/chartex" xmlns:cx1="http://schemas.microsoft.com/office/drawing/2015/9/8/chartex" xmlns:cx2="http://schemas.microsoft.com/office/drawing/2015/10/21/chartex" xmlns:cx3="http://schemas.microsoft.com/office/drawing/2016/5/9/chartex" xmlns:cx4="http://schemas.microsoft.com/office/drawing/2016/5/10/chartex" xmlns:cx5="http://schemas.microsoft.com/office/drawing/2016/5/11/chartex" xmlns:cx6="http://schemas.microsoft.com/office/drawing/2016/5/12/chartex" xmlns:cx7="http://schemas.microsoft.com/office/drawing/2016/5/13/chartex" xmlns:cx8="http://schemas.microsoft.com/office/drawing/2016/5/14/chartex" xmlns:mc="http://schemas.openxmlformats.org/markup-compatibility/2006" xmlns:aink="http://schemas.microsoft.com/office/drawing/2016/ink" xmlns:am3d="http://schemas.microsoft.com/office/drawing/2017/model3d" xmlns:o="urn:schemas-microsoft-com:office:office" xmlns:r="http://schemas.openxmlformats.org/officeDocument/2006/relationships" xmlns:m="http://schemas.openxmlformats.org/officeDocument/2006/math" xmlns:v="urn:schemas-microsoft-com:vml" xmlns:wp14="http://schemas.microsoft.com/office/word/2010/wordprocessingDrawing" xmlns:wp="http://schemas.openxmlformats.org/drawingml/2006/wordprocessingDrawing" xmlns:w10="urn:schemas-microsoft-com:office:word" xmlns:w="http://schemas.openxmlformats.org/wordprocessingml/2006/main" xmlns:w14="http://schemas.microsoft.com/office/word/2010/wordml" xmlns:w15="http://schemas.microsoft.com/office/word/2012/wordml" xmlns:w16cid="http://schemas.microsoft.com/office/word/2016/wordml/cid" xmlns:w16se="http://schemas.microsoft.com/office/word/2015/wordml/symex" xmlns:wpg="http://schemas.microsoft.com/office/word/2010/wordprocessingGroup" xmlns:wpi="http://schemas.microsoft.com/office/word/2010/wordprocessingInk" xmlns:wne="http://schemas.microsoft.com/office/word/2006/wordml" xmlns:wps="http://schemas.microsoft.com/office/word/2010/wordprocessingShape" mc:Ignorable="w14 w15 w16se w16cid wp14">
-  <w:comment w:id="0" w:author="Diaz,Renata M" w:date="2020-02-11T10:14:00Z" w:initials="DM">
+  <w:comment w:id="0" w:author="Diaz,Renata M" w:date="2020-02-11T17:35:00Z" w:initials="DM">
     <w:p>
       <w:pPr>
         <w:pStyle w:val="CommentText"/>
@@ -3258,11 +3326,35 @@
         <w:annotationRef/>
       </w:r>
       <w:r>
+        <w:t xml:space="preserve">Appropriates </w:t>
+      </w:r>
+      <w:proofErr w:type="spellStart"/>
+      <w:r>
+        <w:t>tat</w:t>
+      </w:r>
+      <w:proofErr w:type="spellEnd"/>
+      <w:r>
+        <w:t>?</w:t>
+      </w:r>
+    </w:p>
+  </w:comment>
+  <w:comment w:id="2" w:author="Diaz,Renata M" w:date="2020-02-11T10:14:00Z" w:initials="DM">
+    <w:p>
+      <w:pPr>
+        <w:pStyle w:val="CommentText"/>
+      </w:pPr>
+      <w:r>
+        <w:rPr>
+          <w:rStyle w:val="CommentReference"/>
+        </w:rPr>
+        <w:annotationRef/>
+      </w:r>
+      <w:r>
         <w:t>It would be technically possible to nail down the rules that determine the number of samples/size of FS, but it is not going to be a simple formula! The number theory folks tried.</w:t>
       </w:r>
     </w:p>
   </w:comment>
-  <w:comment w:id="1" w:author="Diaz,Renata M" w:date="2020-02-11T10:13:00Z" w:initials="DM">
+  <w:comment w:id="3" w:author="Diaz,Renata M" w:date="2020-02-11T10:13:00Z" w:initials="DM">
     <w:p>
       <w:pPr>
         <w:pStyle w:val="CommentText"/>
@@ -3278,7 +3370,7 @@
       </w:r>
     </w:p>
   </w:comment>
-  <w:comment w:id="2" w:author="Diaz,Renata M" w:date="2020-02-11T11:11:00Z" w:initials="DM">
+  <w:comment w:id="4" w:author="Diaz,Renata M" w:date="2020-02-11T11:11:00Z" w:initials="DM">
     <w:p>
       <w:pPr>
         <w:pStyle w:val="CommentText"/>
@@ -3293,793 +3385,61 @@
         <w:rPr>
           <w:noProof/>
         </w:rPr>
-        <w:t>a</w:t>
+        <w:t>a p p e a r to</w:t>
+      </w:r>
+    </w:p>
+  </w:comment>
+  <w:comment w:id="5" w:author="Diaz,Renata M" w:date="2020-02-11T10:15:00Z" w:initials="DM">
+    <w:p>
+      <w:pPr>
+        <w:pStyle w:val="CommentText"/>
+      </w:pPr>
+      <w:r>
+        <w:rPr>
+          <w:rStyle w:val="CommentReference"/>
+        </w:rPr>
+        <w:annotationRef/>
+      </w:r>
+      <w:r>
+        <w:t>75 and 20 here are RMD eyeballing histograms; be more precise</w:t>
+      </w:r>
+    </w:p>
+  </w:comment>
+  <w:comment w:id="6" w:author="Diaz,Renata M" w:date="2020-02-11T11:16:00Z" w:initials="DM">
+    <w:p>
+      <w:pPr>
+        <w:pStyle w:val="CommentText"/>
+      </w:pPr>
+      <w:r>
+        <w:rPr>
+          <w:rStyle w:val="CommentReference"/>
+        </w:rPr>
+        <w:annotationRef/>
       </w:r>
       <w:r>
         <w:rPr>
           <w:noProof/>
         </w:rPr>
-        <w:t xml:space="preserve"> </w:t>
+        <w:t>This is an argument to run these again with a lot more samples. (And possibly all the ones with lots of 0's and 100's?</w:t>
+      </w:r>
+    </w:p>
+  </w:comment>
+  <w:comment w:id="7" w:author="Diaz,Renata M" w:date="2020-02-11T11:19:00Z" w:initials="DM">
+    <w:p>
+      <w:pPr>
+        <w:pStyle w:val="CommentText"/>
+      </w:pPr>
+      <w:r>
+        <w:rPr>
+          <w:rStyle w:val="CommentReference"/>
+        </w:rPr>
+        <w:annotationRef/>
       </w:r>
       <w:r>
         <w:rPr>
           <w:noProof/>
         </w:rPr>
-        <w:t>p</w:t>
-      </w:r>
-      <w:r>
-        <w:rPr>
-          <w:noProof/>
-        </w:rPr>
-        <w:t xml:space="preserve"> </w:t>
-      </w:r>
-      <w:r>
-        <w:rPr>
-          <w:noProof/>
-        </w:rPr>
-        <w:t>p</w:t>
-      </w:r>
-      <w:r>
-        <w:rPr>
-          <w:noProof/>
-        </w:rPr>
-        <w:t xml:space="preserve"> </w:t>
-      </w:r>
-      <w:r>
-        <w:rPr>
-          <w:noProof/>
-        </w:rPr>
-        <w:t xml:space="preserve">e </w:t>
-      </w:r>
-      <w:r>
-        <w:rPr>
-          <w:noProof/>
-        </w:rPr>
-        <w:t>a</w:t>
-      </w:r>
-      <w:r>
-        <w:rPr>
-          <w:noProof/>
-        </w:rPr>
-        <w:t xml:space="preserve"> </w:t>
-      </w:r>
-      <w:r>
-        <w:rPr>
-          <w:noProof/>
-        </w:rPr>
-        <w:t>r</w:t>
-      </w:r>
-      <w:r>
-        <w:rPr>
-          <w:noProof/>
-        </w:rPr>
-        <w:t xml:space="preserve"> </w:t>
-      </w:r>
-      <w:r>
-        <w:rPr>
-          <w:noProof/>
-        </w:rPr>
-        <w:t>to</w:t>
-      </w:r>
-    </w:p>
-  </w:comment>
-  <w:comment w:id="3" w:author="Diaz,Renata M" w:date="2020-02-11T10:15:00Z" w:initials="DM">
-    <w:p>
-      <w:pPr>
-        <w:pStyle w:val="CommentText"/>
-      </w:pPr>
-      <w:r>
-        <w:rPr>
-          <w:rStyle w:val="CommentReference"/>
-        </w:rPr>
-        <w:annotationRef/>
-      </w:r>
-      <w:r>
-        <w:t>75 and 20 here are RMD eyeballing histograms; be more precise</w:t>
-      </w:r>
-    </w:p>
-  </w:comment>
-  <w:comment w:id="4" w:author="Diaz,Renata M" w:date="2020-02-11T11:16:00Z" w:initials="DM">
-    <w:p>
-      <w:pPr>
-        <w:pStyle w:val="CommentText"/>
-      </w:pPr>
-      <w:r>
-        <w:rPr>
-          <w:rStyle w:val="CommentReference"/>
-        </w:rPr>
-        <w:annotationRef/>
-      </w:r>
-      <w:r>
-        <w:rPr>
-          <w:noProof/>
-        </w:rPr>
-        <w:t>T</w:t>
-      </w:r>
-      <w:r>
-        <w:rPr>
-          <w:noProof/>
-        </w:rPr>
-        <w:t>h</w:t>
-      </w:r>
-      <w:r>
-        <w:rPr>
-          <w:noProof/>
-        </w:rPr>
-        <w:t>is</w:t>
-      </w:r>
-      <w:r>
-        <w:rPr>
-          <w:noProof/>
-        </w:rPr>
-        <w:t xml:space="preserve"> </w:t>
-      </w:r>
-      <w:r>
-        <w:rPr>
-          <w:noProof/>
-        </w:rPr>
-        <w:t>is</w:t>
-      </w:r>
-      <w:r>
-        <w:rPr>
-          <w:noProof/>
-        </w:rPr>
-        <w:t xml:space="preserve"> a</w:t>
-      </w:r>
-      <w:r>
-        <w:rPr>
-          <w:noProof/>
-        </w:rPr>
-        <w:t xml:space="preserve">n </w:t>
-      </w:r>
-      <w:r>
-        <w:rPr>
-          <w:noProof/>
-        </w:rPr>
-        <w:t>a</w:t>
-      </w:r>
-      <w:r>
-        <w:rPr>
-          <w:noProof/>
-        </w:rPr>
-        <w:t>r</w:t>
-      </w:r>
-      <w:r>
-        <w:rPr>
-          <w:noProof/>
-        </w:rPr>
-        <w:t>gu</w:t>
-      </w:r>
-      <w:r>
-        <w:rPr>
-          <w:noProof/>
-        </w:rPr>
-        <w:t>m</w:t>
-      </w:r>
-      <w:r>
-        <w:rPr>
-          <w:noProof/>
-        </w:rPr>
-        <w:t>e</w:t>
-      </w:r>
-      <w:r>
-        <w:rPr>
-          <w:noProof/>
-        </w:rPr>
-        <w:t>nt</w:t>
-      </w:r>
-      <w:r>
-        <w:rPr>
-          <w:noProof/>
-        </w:rPr>
-        <w:t xml:space="preserve"> </w:t>
-      </w:r>
-      <w:r>
-        <w:rPr>
-          <w:noProof/>
-        </w:rPr>
-        <w:t>t</w:t>
-      </w:r>
-      <w:r>
-        <w:rPr>
-          <w:noProof/>
-        </w:rPr>
-        <w:t xml:space="preserve">o </w:t>
-      </w:r>
-      <w:r>
-        <w:rPr>
-          <w:noProof/>
-        </w:rPr>
-        <w:t>r</w:t>
-      </w:r>
-      <w:r>
-        <w:rPr>
-          <w:noProof/>
-        </w:rPr>
-        <w:t>u</w:t>
-      </w:r>
-      <w:r>
-        <w:rPr>
-          <w:noProof/>
-        </w:rPr>
-        <w:t>n</w:t>
-      </w:r>
-      <w:r>
-        <w:rPr>
-          <w:noProof/>
-        </w:rPr>
-        <w:t xml:space="preserve"> t</w:t>
-      </w:r>
-      <w:r>
-        <w:rPr>
-          <w:noProof/>
-        </w:rPr>
-        <w:t>h</w:t>
-      </w:r>
-      <w:r>
-        <w:rPr>
-          <w:noProof/>
-        </w:rPr>
-        <w:t>e</w:t>
-      </w:r>
-      <w:r>
-        <w:rPr>
-          <w:noProof/>
-        </w:rPr>
-        <w:t>s</w:t>
-      </w:r>
-      <w:r>
-        <w:rPr>
-          <w:noProof/>
-        </w:rPr>
-        <w:t>e</w:t>
-      </w:r>
-      <w:r>
-        <w:rPr>
-          <w:noProof/>
-        </w:rPr>
-        <w:t xml:space="preserve"> a</w:t>
-      </w:r>
-      <w:r>
-        <w:rPr>
-          <w:noProof/>
-        </w:rPr>
-        <w:t>g</w:t>
-      </w:r>
-      <w:r>
-        <w:rPr>
-          <w:noProof/>
-        </w:rPr>
-        <w:t>ai</w:t>
-      </w:r>
-      <w:r>
-        <w:rPr>
-          <w:noProof/>
-        </w:rPr>
-        <w:t>n</w:t>
-      </w:r>
-      <w:r>
-        <w:rPr>
-          <w:noProof/>
-        </w:rPr>
-        <w:t xml:space="preserve"> w</w:t>
-      </w:r>
-      <w:r>
-        <w:rPr>
-          <w:noProof/>
-        </w:rPr>
-        <w:t>it</w:t>
-      </w:r>
-      <w:r>
-        <w:rPr>
-          <w:noProof/>
-        </w:rPr>
-        <w:t>h</w:t>
-      </w:r>
-      <w:r>
-        <w:rPr>
-          <w:noProof/>
-        </w:rPr>
-        <w:t xml:space="preserve"> a</w:t>
-      </w:r>
-      <w:r>
-        <w:rPr>
-          <w:noProof/>
-        </w:rPr>
-        <w:t xml:space="preserve"> </w:t>
-      </w:r>
-      <w:r>
-        <w:rPr>
-          <w:noProof/>
-        </w:rPr>
-        <w:t>l</w:t>
-      </w:r>
-      <w:r>
-        <w:rPr>
-          <w:noProof/>
-        </w:rPr>
-        <w:t>ot</w:t>
-      </w:r>
-      <w:r>
-        <w:rPr>
-          <w:noProof/>
-        </w:rPr>
-        <w:t xml:space="preserve"> </w:t>
-      </w:r>
-      <w:r>
-        <w:rPr>
-          <w:noProof/>
-        </w:rPr>
-        <w:t>mor</w:t>
-      </w:r>
-      <w:r>
-        <w:rPr>
-          <w:noProof/>
-        </w:rPr>
-        <w:t>e</w:t>
-      </w:r>
-      <w:r>
-        <w:rPr>
-          <w:noProof/>
-        </w:rPr>
-        <w:t xml:space="preserve"> </w:t>
-      </w:r>
-      <w:r>
-        <w:rPr>
-          <w:noProof/>
-        </w:rPr>
-        <w:t>s</w:t>
-      </w:r>
-      <w:r>
-        <w:rPr>
-          <w:noProof/>
-        </w:rPr>
-        <w:t>am</w:t>
-      </w:r>
-      <w:r>
-        <w:rPr>
-          <w:noProof/>
-        </w:rPr>
-        <w:t>p</w:t>
-      </w:r>
-      <w:r>
-        <w:rPr>
-          <w:noProof/>
-        </w:rPr>
-        <w:t>l</w:t>
-      </w:r>
-      <w:r>
-        <w:rPr>
-          <w:noProof/>
-        </w:rPr>
-        <w:t>es</w:t>
-      </w:r>
-      <w:r>
-        <w:rPr>
-          <w:noProof/>
-        </w:rPr>
-        <w:t>.</w:t>
-      </w:r>
-      <w:r>
-        <w:rPr>
-          <w:noProof/>
-        </w:rPr>
-        <w:t xml:space="preserve"> </w:t>
-      </w:r>
-      <w:r>
-        <w:rPr>
-          <w:noProof/>
-        </w:rPr>
-        <w:t>(</w:t>
-      </w:r>
-      <w:r>
-        <w:rPr>
-          <w:noProof/>
-        </w:rPr>
-        <w:t>A</w:t>
-      </w:r>
-      <w:r>
-        <w:rPr>
-          <w:noProof/>
-        </w:rPr>
-        <w:t>n</w:t>
-      </w:r>
-      <w:r>
-        <w:rPr>
-          <w:noProof/>
-        </w:rPr>
-        <w:t xml:space="preserve">d </w:t>
-      </w:r>
-      <w:r>
-        <w:rPr>
-          <w:noProof/>
-        </w:rPr>
-        <w:t>p</w:t>
-      </w:r>
-      <w:r>
-        <w:rPr>
-          <w:noProof/>
-        </w:rPr>
-        <w:t>o</w:t>
-      </w:r>
-      <w:r>
-        <w:rPr>
-          <w:noProof/>
-        </w:rPr>
-        <w:t>s</w:t>
-      </w:r>
-      <w:r>
-        <w:rPr>
-          <w:noProof/>
-        </w:rPr>
-        <w:t>s</w:t>
-      </w:r>
-      <w:r>
-        <w:rPr>
-          <w:noProof/>
-        </w:rPr>
-        <w:t>ib</w:t>
-      </w:r>
-      <w:r>
-        <w:rPr>
-          <w:noProof/>
-        </w:rPr>
-        <w:t>l</w:t>
-      </w:r>
-      <w:r>
-        <w:rPr>
-          <w:noProof/>
-        </w:rPr>
-        <w:t>y</w:t>
-      </w:r>
-      <w:r>
-        <w:rPr>
-          <w:noProof/>
-        </w:rPr>
-        <w:t xml:space="preserve"> a</w:t>
-      </w:r>
-      <w:r>
-        <w:rPr>
-          <w:noProof/>
-        </w:rPr>
-        <w:t>l</w:t>
-      </w:r>
-      <w:r>
-        <w:rPr>
-          <w:noProof/>
-        </w:rPr>
-        <w:t>l</w:t>
-      </w:r>
-      <w:r>
-        <w:rPr>
-          <w:noProof/>
-        </w:rPr>
-        <w:t xml:space="preserve"> t</w:t>
-      </w:r>
-      <w:r>
-        <w:rPr>
-          <w:noProof/>
-        </w:rPr>
-        <w:t>he</w:t>
-      </w:r>
-      <w:r>
-        <w:rPr>
-          <w:noProof/>
-        </w:rPr>
-        <w:t xml:space="preserve"> </w:t>
-      </w:r>
-      <w:r>
-        <w:rPr>
-          <w:noProof/>
-        </w:rPr>
-        <w:t>one</w:t>
-      </w:r>
-      <w:r>
-        <w:rPr>
-          <w:noProof/>
-        </w:rPr>
-        <w:t>s</w:t>
-      </w:r>
-      <w:r>
-        <w:rPr>
-          <w:noProof/>
-        </w:rPr>
-        <w:t xml:space="preserve"> w</w:t>
-      </w:r>
-      <w:r>
-        <w:rPr>
-          <w:noProof/>
-        </w:rPr>
-        <w:t>i</w:t>
-      </w:r>
-      <w:r>
-        <w:rPr>
-          <w:noProof/>
-        </w:rPr>
-        <w:t>th</w:t>
-      </w:r>
-      <w:r>
-        <w:rPr>
-          <w:noProof/>
-        </w:rPr>
-        <w:t xml:space="preserve"> </w:t>
-      </w:r>
-      <w:r>
-        <w:rPr>
-          <w:noProof/>
-        </w:rPr>
-        <w:t>l</w:t>
-      </w:r>
-      <w:r>
-        <w:rPr>
-          <w:noProof/>
-        </w:rPr>
-        <w:t>o</w:t>
-      </w:r>
-      <w:r>
-        <w:rPr>
-          <w:noProof/>
-        </w:rPr>
-        <w:t>t</w:t>
-      </w:r>
-      <w:r>
-        <w:rPr>
-          <w:noProof/>
-        </w:rPr>
-        <w:t xml:space="preserve">s </w:t>
-      </w:r>
-      <w:r>
-        <w:rPr>
-          <w:noProof/>
-        </w:rPr>
-        <w:t>of</w:t>
-      </w:r>
-      <w:r>
-        <w:rPr>
-          <w:noProof/>
-        </w:rPr>
-        <w:t xml:space="preserve"> </w:t>
-      </w:r>
-      <w:r>
-        <w:rPr>
-          <w:noProof/>
-        </w:rPr>
-        <w:t>0</w:t>
-      </w:r>
-      <w:r>
-        <w:rPr>
-          <w:noProof/>
-        </w:rPr>
-        <w:t>'</w:t>
-      </w:r>
-      <w:r>
-        <w:rPr>
-          <w:noProof/>
-        </w:rPr>
-        <w:t>s</w:t>
-      </w:r>
-      <w:r>
-        <w:rPr>
-          <w:noProof/>
-        </w:rPr>
-        <w:t xml:space="preserve"> </w:t>
-      </w:r>
-      <w:r>
-        <w:rPr>
-          <w:noProof/>
-        </w:rPr>
-        <w:t>a</w:t>
-      </w:r>
-      <w:r>
-        <w:rPr>
-          <w:noProof/>
-        </w:rPr>
-        <w:t xml:space="preserve">nd </w:t>
-      </w:r>
-      <w:r>
-        <w:rPr>
-          <w:noProof/>
-        </w:rPr>
-        <w:t>1</w:t>
-      </w:r>
-      <w:r>
-        <w:rPr>
-          <w:noProof/>
-        </w:rPr>
-        <w:t>0</w:t>
-      </w:r>
-      <w:r>
-        <w:rPr>
-          <w:noProof/>
-        </w:rPr>
-        <w:t>0</w:t>
-      </w:r>
-      <w:r>
-        <w:rPr>
-          <w:noProof/>
-        </w:rPr>
-        <w:t>'</w:t>
-      </w:r>
-      <w:r>
-        <w:rPr>
-          <w:noProof/>
-        </w:rPr>
-        <w:t>s</w:t>
-      </w:r>
-      <w:r>
-        <w:rPr>
-          <w:noProof/>
-        </w:rPr>
-        <w:t>?</w:t>
-      </w:r>
-    </w:p>
-  </w:comment>
-  <w:comment w:id="5" w:author="Diaz,Renata M" w:date="2020-02-11T11:19:00Z" w:initials="DM">
-    <w:p>
-      <w:pPr>
-        <w:pStyle w:val="CommentText"/>
-      </w:pPr>
-      <w:r>
-        <w:rPr>
-          <w:rStyle w:val="CommentReference"/>
-        </w:rPr>
-        <w:annotationRef/>
-      </w:r>
-      <w:r>
-        <w:rPr>
-          <w:noProof/>
-        </w:rPr>
-        <w:t>f</w:t>
-      </w:r>
-      <w:r>
-        <w:rPr>
-          <w:noProof/>
-        </w:rPr>
-        <w:t>i</w:t>
-      </w:r>
-      <w:r>
-        <w:rPr>
-          <w:noProof/>
-        </w:rPr>
-        <w:t>gu</w:t>
-      </w:r>
-      <w:r>
-        <w:rPr>
-          <w:noProof/>
-        </w:rPr>
-        <w:t>re</w:t>
-      </w:r>
-      <w:r>
-        <w:rPr>
-          <w:noProof/>
-        </w:rPr>
-        <w:t xml:space="preserve"> </w:t>
-      </w:r>
-      <w:r>
-        <w:rPr>
-          <w:noProof/>
-        </w:rPr>
-        <w:t>out</w:t>
-      </w:r>
-      <w:r>
-        <w:rPr>
-          <w:noProof/>
-        </w:rPr>
-        <w:t xml:space="preserve"> </w:t>
-      </w:r>
-      <w:r>
-        <w:rPr>
-          <w:noProof/>
-        </w:rPr>
-        <w:t>so</w:t>
-      </w:r>
-      <w:r>
-        <w:rPr>
-          <w:noProof/>
-        </w:rPr>
-        <w:t>m</w:t>
-      </w:r>
-      <w:r>
-        <w:rPr>
-          <w:noProof/>
-        </w:rPr>
-        <w:t>e k</w:t>
-      </w:r>
-      <w:r>
-        <w:rPr>
-          <w:noProof/>
-        </w:rPr>
-        <w:t>in</w:t>
-      </w:r>
-      <w:r>
-        <w:rPr>
-          <w:noProof/>
-        </w:rPr>
-        <w:t xml:space="preserve">d </w:t>
-      </w:r>
-      <w:r>
-        <w:rPr>
-          <w:noProof/>
-        </w:rPr>
-        <w:t>o</w:t>
-      </w:r>
-      <w:r>
-        <w:rPr>
-          <w:noProof/>
-        </w:rPr>
-        <w:t xml:space="preserve">f </w:t>
-      </w:r>
-      <w:r>
-        <w:rPr>
-          <w:noProof/>
-        </w:rPr>
-        <w:t>s</w:t>
-      </w:r>
-      <w:r>
-        <w:rPr>
-          <w:noProof/>
-        </w:rPr>
-        <w:t>t</w:t>
-      </w:r>
-      <w:r>
-        <w:rPr>
-          <w:noProof/>
-        </w:rPr>
-        <w:t>at</w:t>
-      </w:r>
-      <w:r>
-        <w:rPr>
-          <w:noProof/>
-        </w:rPr>
-        <w:t xml:space="preserve"> </w:t>
-      </w:r>
-      <w:r>
-        <w:rPr>
-          <w:noProof/>
-        </w:rPr>
-        <w:t>he</w:t>
-      </w:r>
-      <w:r>
-        <w:rPr>
-          <w:noProof/>
-        </w:rPr>
-        <w:t>r</w:t>
-      </w:r>
-      <w:r>
-        <w:rPr>
-          <w:noProof/>
-        </w:rPr>
-        <w:t xml:space="preserve">e </w:t>
-      </w:r>
-      <w:r>
-        <w:rPr>
-          <w:noProof/>
-        </w:rPr>
-        <w:t>-</w:t>
-      </w:r>
-      <w:r>
-        <w:rPr>
-          <w:noProof/>
-        </w:rPr>
-        <w:t xml:space="preserve"> g</w:t>
-      </w:r>
-      <w:r>
-        <w:rPr>
-          <w:noProof/>
-        </w:rPr>
-        <w:t>l</w:t>
-      </w:r>
-      <w:r>
-        <w:rPr>
-          <w:noProof/>
-        </w:rPr>
-        <w:t>m</w:t>
-      </w:r>
-      <w:r>
-        <w:rPr>
-          <w:noProof/>
-        </w:rPr>
-        <w:t>?</w:t>
+        <w:t>figure out some kind of stat here - glm?</w:t>
       </w:r>
     </w:p>
   </w:comment>
@@ -4088,6 +3448,7 @@
 
 <file path=word/commentsExtended.xml><?xml version="1.0" encoding="utf-8"?>
 <w15:commentsEx xmlns:wpc="http://schemas.microsoft.com/office/word/2010/wordprocessingCanvas" xmlns:cx="http://schemas.microsoft.com/office/drawing/2014/chartex" xmlns:cx1="http://schemas.microsoft.com/office/drawing/2015/9/8/chartex" xmlns:cx2="http://schemas.microsoft.com/office/drawing/2015/10/21/chartex" xmlns:cx3="http://schemas.microsoft.com/office/drawing/2016/5/9/chartex" xmlns:cx4="http://schemas.microsoft.com/office/drawing/2016/5/10/chartex" xmlns:cx5="http://schemas.microsoft.com/office/drawing/2016/5/11/chartex" xmlns:cx6="http://schemas.microsoft.com/office/drawing/2016/5/12/chartex" xmlns:cx7="http://schemas.microsoft.com/office/drawing/2016/5/13/chartex" xmlns:cx8="http://schemas.microsoft.com/office/drawing/2016/5/14/chartex" xmlns:mc="http://schemas.openxmlformats.org/markup-compatibility/2006" xmlns:aink="http://schemas.microsoft.com/office/drawing/2016/ink" xmlns:am3d="http://schemas.microsoft.com/office/drawing/2017/model3d" xmlns:o="urn:schemas-microsoft-com:office:office" xmlns:r="http://schemas.openxmlformats.org/officeDocument/2006/relationships" xmlns:m="http://schemas.openxmlformats.org/officeDocument/2006/math" xmlns:v="urn:schemas-microsoft-com:vml" xmlns:wp14="http://schemas.microsoft.com/office/word/2010/wordprocessingDrawing" xmlns:wp="http://schemas.openxmlformats.org/drawingml/2006/wordprocessingDrawing" xmlns:w10="urn:schemas-microsoft-com:office:word" xmlns:w="http://schemas.openxmlformats.org/wordprocessingml/2006/main" xmlns:w14="http://schemas.microsoft.com/office/word/2010/wordml" xmlns:w15="http://schemas.microsoft.com/office/word/2012/wordml" xmlns:w16cid="http://schemas.microsoft.com/office/word/2016/wordml/cid" xmlns:w16se="http://schemas.microsoft.com/office/word/2015/wordml/symex" xmlns:wpg="http://schemas.microsoft.com/office/word/2010/wordprocessingGroup" xmlns:wpi="http://schemas.microsoft.com/office/word/2010/wordprocessingInk" xmlns:wne="http://schemas.microsoft.com/office/word/2006/wordml" xmlns:wps="http://schemas.microsoft.com/office/word/2010/wordprocessingShape" mc:Ignorable="w14 w15 w16se w16cid wp14">
+  <w15:commentEx w15:paraId="7B4C1ED3" w15:done="0"/>
   <w15:commentEx w15:paraId="43C510C5" w15:done="0"/>
   <w15:commentEx w15:paraId="6B8EB48A" w15:done="0"/>
   <w15:commentEx w15:paraId="15E601EA" w15:done="0"/>
@@ -4099,6 +3460,7 @@
 
 <file path=word/commentsIds.xml><?xml version="1.0" encoding="utf-8"?>
 <w16cid:commentsIds xmlns:wpc="http://schemas.microsoft.com/office/word/2010/wordprocessingCanvas" xmlns:cx="http://schemas.microsoft.com/office/drawing/2014/chartex" xmlns:cx1="http://schemas.microsoft.com/office/drawing/2015/9/8/chartex" xmlns:cx2="http://schemas.microsoft.com/office/drawing/2015/10/21/chartex" xmlns:cx3="http://schemas.microsoft.com/office/drawing/2016/5/9/chartex" xmlns:cx4="http://schemas.microsoft.com/office/drawing/2016/5/10/chartex" xmlns:cx5="http://schemas.microsoft.com/office/drawing/2016/5/11/chartex" xmlns:cx6="http://schemas.microsoft.com/office/drawing/2016/5/12/chartex" xmlns:cx7="http://schemas.microsoft.com/office/drawing/2016/5/13/chartex" xmlns:cx8="http://schemas.microsoft.com/office/drawing/2016/5/14/chartex" xmlns:mc="http://schemas.openxmlformats.org/markup-compatibility/2006" xmlns:aink="http://schemas.microsoft.com/office/drawing/2016/ink" xmlns:am3d="http://schemas.microsoft.com/office/drawing/2017/model3d" xmlns:o="urn:schemas-microsoft-com:office:office" xmlns:r="http://schemas.openxmlformats.org/officeDocument/2006/relationships" xmlns:m="http://schemas.openxmlformats.org/officeDocument/2006/math" xmlns:v="urn:schemas-microsoft-com:vml" xmlns:wp14="http://schemas.microsoft.com/office/word/2010/wordprocessingDrawing" xmlns:wp="http://schemas.openxmlformats.org/drawingml/2006/wordprocessingDrawing" xmlns:w10="urn:schemas-microsoft-com:office:word" xmlns:w="http://schemas.openxmlformats.org/wordprocessingml/2006/main" xmlns:w14="http://schemas.microsoft.com/office/word/2010/wordml" xmlns:w15="http://schemas.microsoft.com/office/word/2012/wordml" xmlns:w16cid="http://schemas.microsoft.com/office/word/2016/wordml/cid" xmlns:w16se="http://schemas.microsoft.com/office/word/2015/wordml/symex" xmlns:wpg="http://schemas.microsoft.com/office/word/2010/wordprocessingGroup" xmlns:wpi="http://schemas.microsoft.com/office/word/2010/wordprocessingInk" xmlns:wne="http://schemas.microsoft.com/office/word/2006/wordml" xmlns:wps="http://schemas.microsoft.com/office/word/2010/wordprocessingShape" mc:Ignorable="w14 w15 w16se w16cid wp14">
+  <w16cid:commentId w16cid:paraId="7B4C1ED3" w16cid:durableId="21ED645E"/>
   <w16cid:commentId w16cid:paraId="43C510C5" w16cid:durableId="21ECFCF2"/>
   <w16cid:commentId w16cid:paraId="6B8EB48A" w16cid:durableId="21ECFCAC"/>
   <w16cid:commentId w16cid:paraId="15E601EA" w16cid:durableId="21ED0A71"/>

</xml_diff>